<commit_message>
Correct project SRS, added mockup.
</commit_message>
<xml_diff>
--- a/Project SRS.docx
+++ b/Project SRS.docx
@@ -431,7 +431,6 @@
         </w:rPr>
         <w:t xml:space="preserve"> </w:t>
       </w:r>
-      <w:proofErr w:type="spellStart"/>
       <w:r>
         <w:rPr>
           <w:rFonts w:ascii="Times" w:hAnsi="Times" w:cs="Times"/>
@@ -441,7 +440,6 @@
         </w:rPr>
         <w:t>Laravel</w:t>
       </w:r>
-      <w:proofErr w:type="spellEnd"/>
       <w:r>
         <w:rPr>
           <w:rFonts w:ascii="Times" w:hAnsi="Times" w:cs="Times"/>
@@ -1405,16 +1403,16 @@
           <w:rFonts w:ascii="Times" w:hAnsi="Times" w:cs="Times"/>
           <w:color w:val="242424"/>
           <w:sz w:val="28"/>
-          <w:szCs w:val="28"/>
-          <w:lang w:val="ru-RU"/>
-        </w:rPr>
-      </w:pPr>
-      <w:r>
-        <w:rPr>
-          <w:rFonts w:ascii="Times" w:hAnsi="Times" w:cs="Times"/>
-          <w:color w:val="242424"/>
-          <w:sz w:val="28"/>
-          <w:szCs w:val="28"/>
+          <w:szCs w:val="36"/>
+          <w:lang w:val="ru-RU"/>
+        </w:rPr>
+      </w:pPr>
+      <w:r>
+        <w:rPr>
+          <w:rFonts w:ascii="Times" w:hAnsi="Times" w:cs="Times"/>
+          <w:color w:val="242424"/>
+          <w:sz w:val="28"/>
+          <w:szCs w:val="36"/>
           <w:lang w:val="ru-RU"/>
         </w:rPr>
         <w:t>1</w:t>
@@ -1423,31 +1421,98 @@
         <w:rPr>
           <w:rFonts w:ascii="Times" w:hAnsi="Times" w:cs="Times"/>
           <w:color w:val="242424"/>
-          <w:sz w:val="28"/>
-          <w:szCs w:val="28"/>
-          <w:lang w:val="ru-RU"/>
-        </w:rPr>
-        <w:t>.</w:t>
-      </w:r>
-      <w:r>
-        <w:rPr>
-          <w:rFonts w:ascii="Times" w:hAnsi="Times" w:cs="Times"/>
-          <w:color w:val="242424"/>
-          <w:sz w:val="28"/>
-          <w:szCs w:val="28"/>
-          <w:lang w:val="ru-RU"/>
-        </w:rPr>
-        <w:t xml:space="preserve"> Личные страницы для всех пользователей</w:t>
-      </w:r>
-      <w:r>
-        <w:rPr>
-          <w:rFonts w:ascii="Times" w:hAnsi="Times" w:cs="Times"/>
-          <w:color w:val="242424"/>
-          <w:sz w:val="28"/>
-          <w:szCs w:val="28"/>
-          <w:lang w:val="ru-RU"/>
-        </w:rPr>
-        <w:t>.</w:t>
+          <w:sz w:val="36"/>
+          <w:szCs w:val="36"/>
+          <w:lang w:val="ru-RU"/>
+        </w:rPr>
+        <w:t xml:space="preserve">. </w:t>
+      </w:r>
+      <w:r>
+        <w:rPr>
+          <w:rFonts w:ascii="Times" w:hAnsi="Times" w:cs="Times"/>
+          <w:color w:val="242424"/>
+          <w:sz w:val="36"/>
+          <w:szCs w:val="36"/>
+          <w:lang w:val="ru-RU"/>
+        </w:rPr>
+        <w:softHyphen/>
+      </w:r>
+      <w:r>
+        <w:rPr>
+          <w:rFonts w:ascii="Times" w:hAnsi="Times" w:cs="Times"/>
+          <w:color w:val="242424"/>
+          <w:sz w:val="28"/>
+          <w:szCs w:val="36"/>
+          <w:lang w:val="ru-RU"/>
+        </w:rPr>
+        <w:t>Страница регистрации пользователей (</w:t>
+      </w:r>
+      <w:r>
+        <w:rPr>
+          <w:rFonts w:ascii="Times" w:hAnsi="Times" w:cs="Times"/>
+          <w:color w:val="242424"/>
+          <w:sz w:val="28"/>
+          <w:szCs w:val="36"/>
+        </w:rPr>
+        <w:t>Sign</w:t>
+      </w:r>
+      <w:r>
+        <w:rPr>
+          <w:rFonts w:ascii="Times" w:hAnsi="Times" w:cs="Times"/>
+          <w:color w:val="242424"/>
+          <w:sz w:val="28"/>
+          <w:szCs w:val="36"/>
+          <w:lang w:val="ru-RU"/>
+        </w:rPr>
+        <w:t xml:space="preserve"> </w:t>
+      </w:r>
+      <w:r>
+        <w:rPr>
+          <w:rFonts w:ascii="Times" w:hAnsi="Times" w:cs="Times"/>
+          <w:color w:val="242424"/>
+          <w:sz w:val="28"/>
+          <w:szCs w:val="36"/>
+        </w:rPr>
+        <w:t>up</w:t>
+      </w:r>
+      <w:r>
+        <w:rPr>
+          <w:rFonts w:ascii="Times" w:hAnsi="Times" w:cs="Times"/>
+          <w:color w:val="242424"/>
+          <w:sz w:val="28"/>
+          <w:szCs w:val="36"/>
+          <w:lang w:val="ru-RU"/>
+        </w:rPr>
+        <w:t xml:space="preserve"> </w:t>
+      </w:r>
+      <w:r>
+        <w:rPr>
+          <w:rFonts w:ascii="Times" w:hAnsi="Times" w:cs="Times"/>
+          <w:color w:val="242424"/>
+          <w:sz w:val="28"/>
+          <w:szCs w:val="36"/>
+        </w:rPr>
+        <w:t>page</w:t>
+      </w:r>
+      <w:r>
+        <w:rPr>
+          <w:rFonts w:ascii="Times" w:hAnsi="Times" w:cs="Times"/>
+          <w:color w:val="242424"/>
+          <w:sz w:val="28"/>
+          <w:szCs w:val="36"/>
+          <w:lang w:val="ru-RU"/>
+        </w:rPr>
+        <w:t>)</w:t>
+      </w:r>
+      <w:r>
+        <w:rPr>
+          <w:rFonts w:ascii="Times" w:hAnsi="Times" w:cs="Times"/>
+          <w:color w:val="242424"/>
+          <w:sz w:val="28"/>
+          <w:szCs w:val="36"/>
+          <w:lang w:val="ru-RU"/>
+        </w:rPr>
+        <w:t>;</w:t>
       </w:r>
     </w:p>
     <w:p>
@@ -1473,27 +1538,37 @@
           <w:szCs w:val="28"/>
           <w:lang w:val="ru-RU"/>
         </w:rPr>
-        <w:t>2. С</w:t>
-      </w:r>
-      <w:r>
-        <w:rPr>
-          <w:rFonts w:ascii="Times" w:hAnsi="Times" w:cs="Times"/>
-          <w:color w:val="242424"/>
-          <w:sz w:val="28"/>
-          <w:szCs w:val="28"/>
-          <w:lang w:val="ru-RU"/>
-        </w:rPr>
-        <w:t xml:space="preserve">траницы преподавателей должны иметь </w:t>
-      </w:r>
-      <w:r>
-        <w:rPr>
-          <w:rFonts w:ascii="Times" w:hAnsi="Times" w:cs="Times"/>
-          <w:color w:val="242424"/>
-          <w:sz w:val="28"/>
-          <w:szCs w:val="28"/>
-          <w:lang w:val="ru-RU"/>
-        </w:rPr>
-        <w:t>отображаемое расписание занятий;</w:t>
+        <w:t>2</w:t>
+      </w:r>
+      <w:r>
+        <w:rPr>
+          <w:rFonts w:ascii="Times" w:hAnsi="Times" w:cs="Times"/>
+          <w:color w:val="242424"/>
+          <w:sz w:val="28"/>
+          <w:szCs w:val="28"/>
+          <w:lang w:val="ru-RU"/>
+        </w:rPr>
+        <w:t>.</w:t>
+      </w:r>
+      <w:r>
+        <w:rPr>
+          <w:rFonts w:ascii="Times" w:hAnsi="Times" w:cs="Times"/>
+          <w:color w:val="242424"/>
+          <w:sz w:val="28"/>
+          <w:szCs w:val="28"/>
+          <w:lang w:val="ru-RU"/>
+        </w:rPr>
+        <w:t xml:space="preserve"> Личные страницы для всех пользователей</w:t>
+      </w:r>
+      <w:r>
+        <w:rPr>
+          <w:rFonts w:ascii="Times" w:hAnsi="Times" w:cs="Times"/>
+          <w:color w:val="242424"/>
+          <w:sz w:val="28"/>
+          <w:szCs w:val="28"/>
+          <w:lang w:val="ru-RU"/>
+        </w:rPr>
+        <w:t>;</w:t>
       </w:r>
     </w:p>
     <w:p>
@@ -1519,6 +1594,7 @@
           <w:szCs w:val="28"/>
           <w:lang w:val="ru-RU"/>
         </w:rPr>
+        <w:lastRenderedPageBreak/>
         <w:t>3</w:t>
       </w:r>
       <w:r>
@@ -1529,65 +1605,27 @@
           <w:szCs w:val="28"/>
           <w:lang w:val="ru-RU"/>
         </w:rPr>
-        <w:t xml:space="preserve">. Возможность загрузки файлов, в том числе посредством </w:t>
-      </w:r>
-      <w:r>
-        <w:rPr>
-          <w:rFonts w:ascii="Times" w:hAnsi="Times" w:cs="Times"/>
-          <w:color w:val="242424"/>
-          <w:sz w:val="28"/>
-          <w:szCs w:val="28"/>
-        </w:rPr>
-        <w:lastRenderedPageBreak/>
-        <w:t>Drag</w:t>
-      </w:r>
-      <w:r>
-        <w:rPr>
-          <w:rFonts w:ascii="Times" w:hAnsi="Times" w:cs="Times"/>
-          <w:color w:val="242424"/>
-          <w:sz w:val="28"/>
-          <w:szCs w:val="28"/>
-          <w:lang w:val="ru-RU"/>
-        </w:rPr>
-        <w:t xml:space="preserve"> </w:t>
-      </w:r>
-      <w:r>
-        <w:rPr>
-          <w:rFonts w:ascii="Times" w:hAnsi="Times" w:cs="Times"/>
-          <w:color w:val="242424"/>
-          <w:sz w:val="28"/>
-          <w:szCs w:val="28"/>
-        </w:rPr>
-        <w:t>and</w:t>
-      </w:r>
-      <w:r>
-        <w:rPr>
-          <w:rFonts w:ascii="Times" w:hAnsi="Times" w:cs="Times"/>
-          <w:color w:val="242424"/>
-          <w:sz w:val="28"/>
-          <w:szCs w:val="28"/>
-          <w:lang w:val="ru-RU"/>
-        </w:rPr>
-        <w:t xml:space="preserve"> </w:t>
-      </w:r>
-      <w:r>
-        <w:rPr>
-          <w:rFonts w:ascii="Times" w:hAnsi="Times" w:cs="Times"/>
-          <w:color w:val="242424"/>
-          <w:sz w:val="28"/>
-          <w:szCs w:val="28"/>
-        </w:rPr>
-        <w:t>Drop</w:t>
-      </w:r>
-      <w:r>
-        <w:rPr>
-          <w:rFonts w:ascii="Times" w:hAnsi="Times" w:cs="Times"/>
-          <w:color w:val="242424"/>
-          <w:sz w:val="28"/>
-          <w:szCs w:val="28"/>
-          <w:lang w:val="ru-RU"/>
-        </w:rPr>
-        <w:t>;</w:t>
+        <w:t>. С</w:t>
+      </w:r>
+      <w:r>
+        <w:rPr>
+          <w:rFonts w:ascii="Times" w:hAnsi="Times" w:cs="Times"/>
+          <w:color w:val="242424"/>
+          <w:sz w:val="28"/>
+          <w:szCs w:val="28"/>
+          <w:lang w:val="ru-RU"/>
+        </w:rPr>
+        <w:t xml:space="preserve">траницы преподавателей должны иметь </w:t>
+      </w:r>
+      <w:r>
+        <w:rPr>
+          <w:rFonts w:ascii="Times" w:hAnsi="Times" w:cs="Times"/>
+          <w:color w:val="242424"/>
+          <w:sz w:val="28"/>
+          <w:szCs w:val="28"/>
+          <w:lang w:val="ru-RU"/>
+        </w:rPr>
+        <w:t>отображаемое расписание занятий;</w:t>
       </w:r>
     </w:p>
     <w:p>
@@ -1623,16 +1661,16 @@
           <w:szCs w:val="28"/>
           <w:lang w:val="ru-RU"/>
         </w:rPr>
-        <w:t xml:space="preserve">. Возможность </w:t>
-      </w:r>
-      <w:r>
-        <w:rPr>
-          <w:rFonts w:ascii="Times" w:hAnsi="Times" w:cs="Times"/>
-          <w:color w:val="242424"/>
-          <w:sz w:val="28"/>
-          <w:szCs w:val="28"/>
-        </w:rPr>
-        <w:t>online</w:t>
+        <w:t xml:space="preserve">. Возможность загрузки файлов, в том числе посредством </w:t>
+      </w:r>
+      <w:r>
+        <w:rPr>
+          <w:rFonts w:ascii="Times" w:hAnsi="Times" w:cs="Times"/>
+          <w:color w:val="242424"/>
+          <w:sz w:val="28"/>
+          <w:szCs w:val="28"/>
+        </w:rPr>
+        <w:t>Drag</w:t>
       </w:r>
       <w:r>
         <w:rPr>
@@ -1650,48 +1688,37 @@
           <w:color w:val="242424"/>
           <w:sz w:val="28"/>
           <w:szCs w:val="28"/>
-          <w:lang w:val="ru-RU"/>
-        </w:rPr>
-        <w:t>просмотра файлов</w:t>
-      </w:r>
-      <w:r>
-        <w:rPr>
-          <w:rFonts w:ascii="Times" w:hAnsi="Times" w:cs="Times"/>
-          <w:color w:val="242424"/>
-          <w:sz w:val="28"/>
-          <w:szCs w:val="28"/>
-          <w:lang w:val="ru-RU"/>
-        </w:rPr>
-        <w:t xml:space="preserve"> типа</w:t>
-      </w:r>
-      <w:r>
-        <w:rPr>
-          <w:rFonts w:ascii="Times" w:hAnsi="Times" w:cs="Times"/>
-          <w:color w:val="242424"/>
-          <w:sz w:val="28"/>
-          <w:szCs w:val="28"/>
-          <w:lang w:val="ru-RU"/>
-        </w:rPr>
-        <w:t xml:space="preserve"> *.</w:t>
-      </w:r>
-      <w:r>
-        <w:rPr>
-          <w:rFonts w:ascii="Times" w:hAnsi="Times" w:cs="Times"/>
-          <w:color w:val="242424"/>
-          <w:sz w:val="28"/>
-          <w:szCs w:val="28"/>
-        </w:rPr>
-        <w:t>pdf</w:t>
-      </w:r>
-      <w:r>
-        <w:rPr>
-          <w:rFonts w:ascii="Times" w:hAnsi="Times" w:cs="Times"/>
-          <w:color w:val="242424"/>
-          <w:sz w:val="28"/>
-          <w:szCs w:val="28"/>
-          <w:lang w:val="ru-RU"/>
-        </w:rPr>
-        <w:t xml:space="preserve"> без загрузки.</w:t>
+        </w:rPr>
+        <w:t>and</w:t>
+      </w:r>
+      <w:r>
+        <w:rPr>
+          <w:rFonts w:ascii="Times" w:hAnsi="Times" w:cs="Times"/>
+          <w:color w:val="242424"/>
+          <w:sz w:val="28"/>
+          <w:szCs w:val="28"/>
+          <w:lang w:val="ru-RU"/>
+        </w:rPr>
+        <w:t xml:space="preserve"> </w:t>
+      </w:r>
+      <w:r>
+        <w:rPr>
+          <w:rFonts w:ascii="Times" w:hAnsi="Times" w:cs="Times"/>
+          <w:color w:val="242424"/>
+          <w:sz w:val="28"/>
+          <w:szCs w:val="28"/>
+        </w:rPr>
+        <w:t>Drop</w:t>
+      </w:r>
+      <w:r>
+        <w:rPr>
+          <w:rFonts w:ascii="Times" w:hAnsi="Times" w:cs="Times"/>
+          <w:color w:val="242424"/>
+          <w:sz w:val="28"/>
+          <w:szCs w:val="28"/>
+          <w:lang w:val="ru-RU"/>
+        </w:rPr>
+        <w:t>;</w:t>
       </w:r>
     </w:p>
     <w:p>
@@ -1719,27 +1746,83 @@
         </w:rPr>
         <w:t>5</w:t>
       </w:r>
-      <w:bookmarkStart w:id="0" w:name="_GoBack"/>
-      <w:bookmarkEnd w:id="0"/>
-      <w:r>
-        <w:rPr>
-          <w:rFonts w:ascii="Times" w:hAnsi="Times" w:cs="Times"/>
-          <w:color w:val="242424"/>
-          <w:sz w:val="28"/>
-          <w:szCs w:val="28"/>
-          <w:lang w:val="ru-RU"/>
-        </w:rPr>
-        <w:t xml:space="preserve">. </w:t>
-      </w:r>
-      <w:r>
-        <w:rPr>
-          <w:rFonts w:ascii="Times" w:hAnsi="Times" w:cs="Times"/>
-          <w:color w:val="242424"/>
-          <w:sz w:val="28"/>
-          <w:szCs w:val="28"/>
-          <w:lang w:val="ru-RU"/>
-        </w:rPr>
-        <w:t>Возможность подписки на обновления преподавателя, для получения информации о последних добавленных файлах.</w:t>
+      <w:r>
+        <w:rPr>
+          <w:rFonts w:ascii="Times" w:hAnsi="Times" w:cs="Times"/>
+          <w:color w:val="242424"/>
+          <w:sz w:val="28"/>
+          <w:szCs w:val="28"/>
+          <w:lang w:val="ru-RU"/>
+        </w:rPr>
+        <w:t xml:space="preserve">. Возможность </w:t>
+      </w:r>
+      <w:r>
+        <w:rPr>
+          <w:rFonts w:ascii="Times" w:hAnsi="Times" w:cs="Times"/>
+          <w:color w:val="242424"/>
+          <w:sz w:val="28"/>
+          <w:szCs w:val="28"/>
+        </w:rPr>
+        <w:t>online</w:t>
+      </w:r>
+      <w:r>
+        <w:rPr>
+          <w:rFonts w:ascii="Times" w:hAnsi="Times" w:cs="Times"/>
+          <w:color w:val="242424"/>
+          <w:sz w:val="28"/>
+          <w:szCs w:val="28"/>
+          <w:lang w:val="ru-RU"/>
+        </w:rPr>
+        <w:t xml:space="preserve"> </w:t>
+      </w:r>
+      <w:r>
+        <w:rPr>
+          <w:rFonts w:ascii="Times" w:hAnsi="Times" w:cs="Times"/>
+          <w:color w:val="242424"/>
+          <w:sz w:val="28"/>
+          <w:szCs w:val="28"/>
+          <w:lang w:val="ru-RU"/>
+        </w:rPr>
+        <w:t>просмотра файлов</w:t>
+      </w:r>
+      <w:r>
+        <w:rPr>
+          <w:rFonts w:ascii="Times" w:hAnsi="Times" w:cs="Times"/>
+          <w:color w:val="242424"/>
+          <w:sz w:val="28"/>
+          <w:szCs w:val="28"/>
+          <w:lang w:val="ru-RU"/>
+        </w:rPr>
+        <w:t xml:space="preserve"> типа</w:t>
+      </w:r>
+      <w:r>
+        <w:rPr>
+          <w:rFonts w:ascii="Times" w:hAnsi="Times" w:cs="Times"/>
+          <w:color w:val="242424"/>
+          <w:sz w:val="28"/>
+          <w:szCs w:val="28"/>
+          <w:lang w:val="ru-RU"/>
+        </w:rPr>
+        <w:t xml:space="preserve"> *.</w:t>
+      </w:r>
+      <w:r>
+        <w:rPr>
+          <w:rFonts w:ascii="Times" w:hAnsi="Times" w:cs="Times"/>
+          <w:color w:val="242424"/>
+          <w:sz w:val="28"/>
+          <w:szCs w:val="28"/>
+        </w:rPr>
+        <w:t>pdf</w:t>
+      </w:r>
+      <w:r>
+        <w:rPr>
+          <w:rFonts w:ascii="Times" w:hAnsi="Times" w:cs="Times"/>
+          <w:color w:val="242424"/>
+          <w:sz w:val="28"/>
+          <w:szCs w:val="28"/>
+          <w:lang w:val="ru-RU"/>
+        </w:rPr>
+        <w:t>.</w:t>
       </w:r>
     </w:p>
     <w:p>
@@ -1748,33 +1831,44 @@
         <w:autoSpaceDE w:val="0"/>
         <w:autoSpaceDN w:val="0"/>
         <w:adjustRightInd w:val="0"/>
-        <w:rPr>
-          <w:rFonts w:ascii="Times" w:hAnsi="Times" w:cs="Times"/>
-          <w:color w:val="242424"/>
-          <w:sz w:val="36"/>
-          <w:szCs w:val="36"/>
-          <w:lang w:val="ru-RU"/>
-        </w:rPr>
-      </w:pPr>
-      <w:r>
-        <w:rPr>
-          <w:rFonts w:ascii="Times" w:hAnsi="Times" w:cs="Times"/>
-          <w:color w:val="242424"/>
-          <w:sz w:val="36"/>
-          <w:szCs w:val="36"/>
-          <w:lang w:val="ru-RU"/>
-        </w:rPr>
-        <w:t xml:space="preserve">3.2 </w:t>
-      </w:r>
-      <w:r>
-        <w:rPr>
-          <w:rFonts w:ascii="Times" w:hAnsi="Times" w:cs="Times"/>
-          <w:color w:val="242424"/>
-          <w:sz w:val="36"/>
-          <w:szCs w:val="36"/>
-          <w:lang w:val="ru-RU"/>
-        </w:rPr>
-        <w:t>Нефункциональные требования</w:t>
+        <w:ind w:firstLine="720"/>
+        <w:rPr>
+          <w:rFonts w:ascii="Times" w:hAnsi="Times" w:cs="Times"/>
+          <w:color w:val="242424"/>
+          <w:sz w:val="28"/>
+          <w:szCs w:val="28"/>
+          <w:lang w:val="ru-RU"/>
+        </w:rPr>
+      </w:pPr>
+      <w:r>
+        <w:rPr>
+          <w:rFonts w:ascii="Times" w:hAnsi="Times" w:cs="Times"/>
+          <w:color w:val="242424"/>
+          <w:sz w:val="28"/>
+          <w:szCs w:val="28"/>
+          <w:lang w:val="ru-RU"/>
+        </w:rPr>
+        <w:t>6</w:t>
+      </w:r>
+      <w:r>
+        <w:rPr>
+          <w:rFonts w:ascii="Times" w:hAnsi="Times" w:cs="Times"/>
+          <w:color w:val="242424"/>
+          <w:sz w:val="28"/>
+          <w:szCs w:val="28"/>
+          <w:lang w:val="ru-RU"/>
+        </w:rPr>
+        <w:t xml:space="preserve">. </w:t>
+      </w:r>
+      <w:r>
+        <w:rPr>
+          <w:rFonts w:ascii="Times" w:hAnsi="Times" w:cs="Times"/>
+          <w:color w:val="242424"/>
+          <w:sz w:val="28"/>
+          <w:szCs w:val="28"/>
+          <w:lang w:val="ru-RU"/>
+        </w:rPr>
+        <w:t>Возможность подписки на обновления преподавателя, для получения информации о последних добавленных файлах.</w:t>
       </w:r>
     </w:p>
     <w:p>
@@ -1785,101 +1879,31 @@
         <w:adjustRightInd w:val="0"/>
         <w:rPr>
           <w:rFonts w:ascii="Times" w:hAnsi="Times" w:cs="Times"/>
-          <w:color w:val="636363"/>
-          <w:lang w:val="ru-RU"/>
-        </w:rPr>
-      </w:pPr>
-      <w:r>
-        <w:rPr>
-          <w:rFonts w:ascii="Times" w:hAnsi="Times" w:cs="Times"/>
-          <w:color w:val="636363"/>
-          <w:lang w:val="ru-RU"/>
-        </w:rPr>
-        <w:t xml:space="preserve">3.2.1 </w:t>
-      </w:r>
-      <w:r>
-        <w:rPr>
-          <w:rFonts w:ascii="Times" w:hAnsi="Times" w:cs="Times"/>
-          <w:color w:val="636363"/>
-          <w:lang w:val="ru-RU"/>
-        </w:rPr>
-        <w:t>АТРИБУТЫ КАЧЕСТВА</w:t>
-      </w:r>
-    </w:p>
-    <w:p>
-      <w:pPr>
-        <w:ind w:firstLine="720"/>
-        <w:rPr>
-          <w:rFonts w:ascii="Times" w:hAnsi="Times" w:cs="Times"/>
-          <w:color w:val="242424"/>
-          <w:sz w:val="28"/>
-          <w:szCs w:val="28"/>
-          <w:lang w:val="ru-RU"/>
-        </w:rPr>
-      </w:pPr>
-      <w:r>
-        <w:rPr>
-          <w:rFonts w:ascii="Times" w:hAnsi="Times" w:cs="Times"/>
-          <w:color w:val="242424"/>
-          <w:sz w:val="28"/>
-          <w:szCs w:val="28"/>
-          <w:lang w:val="ru-RU"/>
-        </w:rPr>
-        <w:t xml:space="preserve">1. </w:t>
-      </w:r>
-      <w:r>
-        <w:rPr>
-          <w:rFonts w:ascii="Times" w:hAnsi="Times" w:cs="Times"/>
-          <w:color w:val="242424"/>
-          <w:sz w:val="28"/>
-          <w:szCs w:val="28"/>
-          <w:lang w:val="ru-RU"/>
-        </w:rPr>
-        <w:t>Дизайн сайта должен быть адаптивным для корректного отображения как на ПК, так и на мобильных устройствах;</w:t>
-      </w:r>
-    </w:p>
-    <w:p>
-      <w:pPr>
-        <w:ind w:firstLine="720"/>
-        <w:rPr>
-          <w:rFonts w:ascii="Times" w:hAnsi="Times" w:cs="Times"/>
-          <w:color w:val="242424"/>
-          <w:sz w:val="28"/>
-          <w:szCs w:val="28"/>
-          <w:lang w:val="ru-RU"/>
-        </w:rPr>
-      </w:pPr>
-      <w:r>
-        <w:rPr>
-          <w:rFonts w:ascii="Times" w:hAnsi="Times" w:cs="Times"/>
-          <w:color w:val="242424"/>
-          <w:sz w:val="28"/>
-          <w:szCs w:val="28"/>
-          <w:lang w:val="ru-RU"/>
-        </w:rPr>
-        <w:t>2. Срок хранения файлов должен быть не менее 2-ух лет;</w:t>
-      </w:r>
-    </w:p>
-    <w:p>
-      <w:pPr>
-        <w:ind w:firstLine="720"/>
-        <w:rPr>
-          <w:rFonts w:ascii="Times" w:hAnsi="Times" w:cs="Times"/>
-          <w:color w:val="242424"/>
-          <w:sz w:val="28"/>
-          <w:szCs w:val="28"/>
-          <w:lang w:val="ru-RU"/>
-        </w:rPr>
-      </w:pPr>
-      <w:r>
-        <w:rPr>
-          <w:rFonts w:ascii="Times" w:hAnsi="Times" w:cs="Times"/>
-          <w:color w:val="242424"/>
-          <w:sz w:val="28"/>
-          <w:szCs w:val="28"/>
-          <w:lang w:val="ru-RU"/>
-        </w:rPr>
-        <w:t>3. Расширяемость в связи с появлением новых функциональных требований.</w:t>
+          <w:color w:val="242424"/>
+          <w:sz w:val="36"/>
+          <w:szCs w:val="36"/>
+          <w:lang w:val="ru-RU"/>
+        </w:rPr>
+      </w:pPr>
+      <w:r>
+        <w:rPr>
+          <w:rFonts w:ascii="Times" w:hAnsi="Times" w:cs="Times"/>
+          <w:color w:val="242424"/>
+          <w:sz w:val="36"/>
+          <w:szCs w:val="36"/>
+          <w:lang w:val="ru-RU"/>
+        </w:rPr>
+        <w:t xml:space="preserve">3.2 </w:t>
+      </w:r>
+      <w:r>
+        <w:rPr>
+          <w:rFonts w:ascii="Times" w:hAnsi="Times" w:cs="Times"/>
+          <w:color w:val="242424"/>
+          <w:sz w:val="36"/>
+          <w:szCs w:val="36"/>
+          <w:lang w:val="ru-RU"/>
+        </w:rPr>
+        <w:t>Нефункциональные требования</w:t>
       </w:r>
     </w:p>
     <w:p>
@@ -1900,6 +1924,89 @@
           <w:color w:val="636363"/>
           <w:lang w:val="ru-RU"/>
         </w:rPr>
+        <w:t xml:space="preserve">3.2.1 </w:t>
+      </w:r>
+      <w:r>
+        <w:rPr>
+          <w:rFonts w:ascii="Times" w:hAnsi="Times" w:cs="Times"/>
+          <w:color w:val="636363"/>
+          <w:lang w:val="ru-RU"/>
+        </w:rPr>
+        <w:t>АТРИБУТЫ КАЧЕСТВА</w:t>
+      </w:r>
+    </w:p>
+    <w:p>
+      <w:pPr>
+        <w:ind w:firstLine="720"/>
+        <w:rPr>
+          <w:rFonts w:ascii="Times" w:hAnsi="Times" w:cs="Times"/>
+          <w:color w:val="242424"/>
+          <w:sz w:val="28"/>
+          <w:szCs w:val="28"/>
+          <w:lang w:val="ru-RU"/>
+        </w:rPr>
+      </w:pPr>
+      <w:r>
+        <w:rPr>
+          <w:rFonts w:ascii="Times" w:hAnsi="Times" w:cs="Times"/>
+          <w:color w:val="242424"/>
+          <w:sz w:val="28"/>
+          <w:szCs w:val="28"/>
+          <w:lang w:val="ru-RU"/>
+        </w:rPr>
+        <w:t xml:space="preserve">1. </w:t>
+      </w:r>
+      <w:r>
+        <w:rPr>
+          <w:rFonts w:ascii="Times" w:hAnsi="Times" w:cs="Times"/>
+          <w:color w:val="242424"/>
+          <w:sz w:val="28"/>
+          <w:szCs w:val="28"/>
+          <w:lang w:val="ru-RU"/>
+        </w:rPr>
+        <w:t>Дизайн сайта должен быть адаптивным для корректного отображения как на ПК, так и на мобильных устройствах;</w:t>
+      </w:r>
+    </w:p>
+    <w:p>
+      <w:pPr>
+        <w:ind w:firstLine="720"/>
+        <w:rPr>
+          <w:rFonts w:ascii="Times" w:hAnsi="Times" w:cs="Times"/>
+          <w:color w:val="242424"/>
+          <w:sz w:val="28"/>
+          <w:szCs w:val="28"/>
+          <w:lang w:val="ru-RU"/>
+        </w:rPr>
+      </w:pPr>
+      <w:r>
+        <w:rPr>
+          <w:rFonts w:ascii="Times" w:hAnsi="Times" w:cs="Times"/>
+          <w:color w:val="242424"/>
+          <w:sz w:val="28"/>
+          <w:szCs w:val="28"/>
+          <w:lang w:val="ru-RU"/>
+        </w:rPr>
+        <w:t>2. Срок хранения файлов должен быть не менее 2-ух лет;</w:t>
+      </w:r>
+    </w:p>
+    <w:p>
+      <w:pPr>
+        <w:widowControl w:val="0"/>
+        <w:autoSpaceDE w:val="0"/>
+        <w:autoSpaceDN w:val="0"/>
+        <w:adjustRightInd w:val="0"/>
+        <w:rPr>
+          <w:rFonts w:ascii="Times" w:hAnsi="Times" w:cs="Times"/>
+          <w:color w:val="636363"/>
+          <w:lang w:val="ru-RU"/>
+        </w:rPr>
+      </w:pPr>
+      <w:r>
+        <w:rPr>
+          <w:rFonts w:ascii="Times" w:hAnsi="Times" w:cs="Times"/>
+          <w:color w:val="636363"/>
+          <w:lang w:val="ru-RU"/>
+        </w:rPr>
         <w:t>3.2.2</w:t>
       </w:r>
       <w:r>
@@ -2023,6 +2130,8 @@
         </w:rPr>
         <w:t>exe</w:t>
       </w:r>
+      <w:bookmarkStart w:id="0" w:name="_GoBack"/>
+      <w:bookmarkEnd w:id="0"/>
       <w:r>
         <w:rPr>
           <w:rFonts w:ascii="Times" w:hAnsi="Times" w:cs="Times"/>

</xml_diff>